<commit_message>
Changed image in user manual.
</commit_message>
<xml_diff>
--- a/SP_Pouzivatelska_prirucka.docx
+++ b/SP_Pouzivatelska_prirucka.docx
@@ -1082,19 +1082,7 @@
         <w:t>MinGW-64</w:t>
       </w:r>
       <w:r>
-        <w:t xml:space="preserve">. Preto </w:t>
-      </w:r>
-      <w:r>
-        <w:t>odporúčame</w:t>
-      </w:r>
-      <w:r>
-        <w:t xml:space="preserve"> pred spustením hry mať tento </w:t>
-      </w:r>
-      <w:r>
-        <w:t>kompilátor</w:t>
-      </w:r>
-      <w:r>
-        <w:t xml:space="preserve"> nainštalovaný. Sú rôzne cesty ako nainštalovať MinGW-64. Spomenieme 2 možnosti, ktoré sme využili my. Ak budete postupovať pomocou druhého spôsobu, tak si zároveň aj nainštalujete </w:t>
+        <w:t xml:space="preserve">. Preto odporúčame pred spustením hry mať tento kompilátor nainštalovaný. Sú rôzne cesty ako nainštalovať MinGW-64. Spomenieme 2 možnosti, ktoré sme využili my. Ak budete postupovať pomocou druhého spôsobu, tak si zároveň aj nainštalujete </w:t>
       </w:r>
       <w:proofErr w:type="spellStart"/>
       <w:r>
@@ -1107,13 +1095,7 @@
       </w:r>
       <w:proofErr w:type="spellEnd"/>
       <w:r>
-        <w:t xml:space="preserve"> pomocou ktorého si budete môcť </w:t>
-      </w:r>
-      <w:r>
-        <w:t>vyskúšať</w:t>
-      </w:r>
-      <w:r>
-        <w:t xml:space="preserve"> spustiť </w:t>
+        <w:t xml:space="preserve"> pomocou ktorého si budete môcť vyskúšať spustiť </w:t>
       </w:r>
       <w:proofErr w:type="spellStart"/>
       <w:r>
@@ -1229,6 +1211,9 @@
         <w:ind w:left="426" w:firstLine="283"/>
       </w:pPr>
       <w:r>
+        <w:rPr>
+          <w:noProof/>
+        </w:rPr>
         <w:drawing>
           <wp:anchor distT="0" distB="0" distL="114300" distR="114300" simplePos="0" relativeHeight="251661312" behindDoc="0" locked="0" layoutInCell="1" allowOverlap="1" wp14:anchorId="2C9C2258" wp14:editId="0E74AB76">
             <wp:simplePos x="0" y="0"/>
@@ -1413,7 +1398,7 @@
         <mc:AlternateContent>
           <mc:Choice Requires="wpg">
             <w:drawing>
-              <wp:anchor distT="0" distB="0" distL="114300" distR="114300" simplePos="0" relativeHeight="251664384" behindDoc="0" locked="0" layoutInCell="1" allowOverlap="1" wp14:anchorId="122912C9" wp14:editId="0AB0BF25">
+              <wp:anchor distT="0" distB="0" distL="114300" distR="114300" simplePos="0" relativeHeight="251664384" behindDoc="0" locked="0" layoutInCell="1" allowOverlap="1" wp14:anchorId="122912C9" wp14:editId="062B940E">
                 <wp:simplePos x="0" y="0"/>
                 <wp:positionH relativeFrom="column">
                   <wp:posOffset>-4445</wp:posOffset>
@@ -1512,7 +1497,7 @@
           </mc:Choice>
           <mc:Fallback>
             <w:pict>
-              <v:group w14:anchorId="4249E9B0" id="Skupina 11" o:spid="_x0000_s1026" style="position:absolute;margin-left:-.35pt;margin-top:1.5pt;width:454pt;height:233.8pt;z-index:251664384" coordsize="57658,29692" o:gfxdata="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">
+              <v:group w14:anchorId="0812168C" id="Skupina 11" o:spid="_x0000_s1026" style="position:absolute;margin-left:-.35pt;margin-top:1.5pt;width:454pt;height:233.8pt;z-index:251664384" coordsize="57658,29692" o:gfxdata="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">
                 <v:shapetype id="_x0000_t75" coordsize="21600,21600" o:spt="75" o:preferrelative="t" path="m@4@5l@4@11@9@11@9@5xe" filled="f" stroked="f">
                   <v:stroke joinstyle="miter"/>
                   <v:formulas>
@@ -1550,30 +1535,22 @@
         <w:ind w:firstLine="360"/>
       </w:pPr>
       <w:r>
-        <w:t>Po pripojení požadovaného počtu hráčov sa zobrazí hracia plocha so všetkými tankami. Hráč môže ovládať svoj tank pomocou šípok na klávesnici a strieľať pomocou medzerníka. Po stlačení klávesy Q, ESC alebo zavretí okna sa hráč odhlási z hry.</w:t>
-      </w:r>
-    </w:p>
-    <w:p>
-      <w:pPr>
-        <w:ind w:firstLine="360"/>
-      </w:pPr>
-      <w:r>
         <w:rPr>
           <w:noProof/>
         </w:rPr>
         <w:drawing>
-          <wp:anchor distT="0" distB="0" distL="114300" distR="114300" simplePos="0" relativeHeight="251665408" behindDoc="0" locked="0" layoutInCell="1" allowOverlap="1" wp14:anchorId="127B3781" wp14:editId="77371DB2">
+          <wp:anchor distT="0" distB="0" distL="114300" distR="114300" simplePos="0" relativeHeight="251665408" behindDoc="0" locked="0" layoutInCell="1" allowOverlap="1" wp14:anchorId="127B3781" wp14:editId="7B058DA0">
             <wp:simplePos x="0" y="0"/>
             <wp:positionH relativeFrom="margin">
               <wp:align>center</wp:align>
             </wp:positionH>
             <wp:positionV relativeFrom="paragraph">
-              <wp:posOffset>0</wp:posOffset>
+              <wp:posOffset>752475</wp:posOffset>
             </wp:positionV>
-            <wp:extent cx="2880000" cy="2969841"/>
+            <wp:extent cx="2879725" cy="2969260"/>
             <wp:effectExtent l="0" t="0" r="0" b="2540"/>
             <wp:wrapTopAndBottom/>
-            <wp:docPr id="12" name="Obrázok 12" descr="Obrázok, na ktorom je text&#10;&#10;Automaticky generovaný popis"/>
+            <wp:docPr id="12" name="Obrázok 12"/>
             <wp:cNvGraphicFramePr>
               <a:graphicFrameLocks xmlns:a="http://schemas.openxmlformats.org/drawingml/2006/main" noChangeAspect="1"/>
             </wp:cNvGraphicFramePr>
@@ -1581,7 +1558,7 @@
               <a:graphicData uri="http://schemas.openxmlformats.org/drawingml/2006/picture">
                 <pic:pic xmlns:pic="http://schemas.openxmlformats.org/drawingml/2006/picture">
                   <pic:nvPicPr>
-                    <pic:cNvPr id="12" name="Obrázok 12" descr="Obrázok, na ktorom je text&#10;&#10;Automaticky generovaný popis"/>
+                    <pic:cNvPr id="12" name="Obrázok 12"/>
                     <pic:cNvPicPr/>
                   </pic:nvPicPr>
                   <pic:blipFill>
@@ -1599,7 +1576,7 @@
                   <pic:spPr>
                     <a:xfrm>
                       <a:off x="0" y="0"/>
-                      <a:ext cx="2880000" cy="2969841"/>
+                      <a:ext cx="2879725" cy="2969260"/>
                     </a:xfrm>
                     <a:prstGeom prst="rect">
                       <a:avLst/>
@@ -1617,11 +1594,19 @@
           </wp:anchor>
         </w:drawing>
       </w:r>
+      <w:r>
+        <w:t>Po pripojení požadovaného počtu hráčov sa zobrazí hracia plocha so všetkými tankami. Hráč môže ovládať svoj tank pomocou šípok na klávesnici a strieľať pomocou medzerníka. Po stlačení klávesy Q, ESC alebo zavretí okna sa hráč odhlási z hry.</w:t>
+      </w:r>
     </w:p>
     <w:p>
       <w:pPr>
         <w:ind w:firstLine="360"/>
       </w:pPr>
+    </w:p>
+    <w:p>
+      <w:pPr>
+        <w:ind w:firstLine="360"/>
+      </w:pPr>
       <w:r>
         <w:t>Hráčovi sa po trafení protihráča pripočíta skóre (toto skóre mu bude zobrazené na konci). Zasiahnutý protihráč sa opäť objaví na jeho pôvodných súradniciach, na ktorých začínal. Po ukončení hry sa hráčovi zobrazí prehľad s jeho skóre, ktoré získal počas hry a s skóre jeho protihráčov, ktoré mali v momente, keď ukončil hru.</w:t>
       </w:r>
@@ -1649,7 +1634,6 @@
         <w:rPr>
           <w:noProof/>
         </w:rPr>
-        <w:lastRenderedPageBreak/>
         <w:drawing>
           <wp:anchor distT="0" distB="0" distL="114300" distR="114300" simplePos="0" relativeHeight="251666432" behindDoc="0" locked="0" layoutInCell="1" allowOverlap="1" wp14:anchorId="77496F90" wp14:editId="5A9DB822">
             <wp:simplePos x="0" y="0"/>
@@ -4543,6 +4527,10 @@
 </file>
 
 <file path=customXml/item1.xml><?xml version="1.0" encoding="utf-8"?>
+<b:Sources xmlns:b="http://schemas.openxmlformats.org/officeDocument/2006/bibliography" xmlns="http://schemas.openxmlformats.org/officeDocument/2006/bibliography" SelectedStyle="\APASixthEditionOfficeOnline.xsl" StyleName="APA" Version="6"/>
+</file>
+
+<file path=customXml/item2.xml><?xml version="1.0" encoding="utf-8"?>
 <ct:contentTypeSchema xmlns:ct="http://schemas.microsoft.com/office/2006/metadata/contentType" xmlns:ma="http://schemas.microsoft.com/office/2006/metadata/properties/metaAttributes" ct:_="" ma:_="" ma:contentTypeName="Dokument" ma:contentTypeID="0x0101007B9D51A197EBFE4FBB1D6C3B62656B5D" ma:contentTypeVersion="10" ma:contentTypeDescription="Umožňuje vytvoriť nový dokument." ma:contentTypeScope="" ma:versionID="6370ace852f25c6584a282dd4e3b335c">
   <xsd:schema xmlns:xsd="http://www.w3.org/2001/XMLSchema" xmlns:xs="http://www.w3.org/2001/XMLSchema" xmlns:p="http://schemas.microsoft.com/office/2006/metadata/properties" xmlns:ns2="48af27ca-ebf3-4305-b828-2d75d4cef05a" xmlns:ns3="80164784-8fd1-47eb-a329-842f8e9f3e32" targetNamespace="http://schemas.microsoft.com/office/2006/metadata/properties" ma:root="true" ma:fieldsID="5888217a2e6063bcfec23852642a7ae2" ns2:_="" ns3:_="">
     <xsd:import namespace="48af27ca-ebf3-4305-b828-2d75d4cef05a"/>
@@ -4745,11 +4733,13 @@
 </ct:contentTypeSchema>
 </file>
 
-<file path=customXml/item2.xml><?xml version="1.0" encoding="utf-8"?>
-<b:Sources xmlns:b="http://schemas.openxmlformats.org/officeDocument/2006/bibliography" xmlns="http://schemas.openxmlformats.org/officeDocument/2006/bibliography" SelectedStyle="\APASixthEditionOfficeOnline.xsl" StyleName="APA" Version="6"/>
+<file path=customXml/item3.xml><?xml version="1.0" encoding="utf-8"?>
+<p:properties xmlns:p="http://schemas.microsoft.com/office/2006/metadata/properties" xmlns:xsi="http://www.w3.org/2001/XMLSchema-instance" xmlns:pc="http://schemas.microsoft.com/office/infopath/2007/PartnerControls">
+  <documentManagement/>
+</p:properties>
 </file>
 
-<file path=customXml/item3.xml><?xml version="1.0" encoding="utf-8"?>
+<file path=customXml/item4.xml><?xml version="1.0" encoding="utf-8"?>
 <?mso-contentType ?>
 <FormTemplates xmlns="http://schemas.microsoft.com/sharepoint/v3/contenttype/forms">
   <Display>DocumentLibraryForm</Display>
@@ -4758,13 +4748,15 @@
 </FormTemplates>
 </file>
 
-<file path=customXml/item4.xml><?xml version="1.0" encoding="utf-8"?>
-<p:properties xmlns:p="http://schemas.microsoft.com/office/2006/metadata/properties" xmlns:xsi="http://www.w3.org/2001/XMLSchema-instance" xmlns:pc="http://schemas.microsoft.com/office/infopath/2007/PartnerControls">
-  <documentManagement/>
-</p:properties>
+<file path=customXml/itemProps1.xml><?xml version="1.0" encoding="utf-8"?>
+<ds:datastoreItem xmlns:ds="http://schemas.openxmlformats.org/officeDocument/2006/customXml" ds:itemID="{F00364EC-D133-42FC-8394-0C4D701955E8}">
+  <ds:schemaRefs>
+    <ds:schemaRef ds:uri="http://schemas.openxmlformats.org/officeDocument/2006/bibliography"/>
+  </ds:schemaRefs>
+</ds:datastoreItem>
 </file>
 
-<file path=customXml/itemProps1.xml><?xml version="1.0" encoding="utf-8"?>
+<file path=customXml/itemProps2.xml><?xml version="1.0" encoding="utf-8"?>
 <ds:datastoreItem xmlns:ds="http://schemas.openxmlformats.org/officeDocument/2006/customXml" ds:itemID="{78EEE7A2-AFA8-4A03-90F5-F55E3B6DF418}">
   <ds:schemaRefs>
     <ds:schemaRef ds:uri="http://schemas.microsoft.com/office/2006/metadata/contentType"/>
@@ -4783,27 +4775,19 @@
 </ds:datastoreItem>
 </file>
 
-<file path=customXml/itemProps2.xml><?xml version="1.0" encoding="utf-8"?>
-<ds:datastoreItem xmlns:ds="http://schemas.openxmlformats.org/officeDocument/2006/customXml" ds:itemID="{F00364EC-D133-42FC-8394-0C4D701955E8}">
-  <ds:schemaRefs>
-    <ds:schemaRef ds:uri="http://schemas.openxmlformats.org/officeDocument/2006/bibliography"/>
-  </ds:schemaRefs>
-</ds:datastoreItem>
-</file>
-
 <file path=customXml/itemProps3.xml><?xml version="1.0" encoding="utf-8"?>
-<ds:datastoreItem xmlns:ds="http://schemas.openxmlformats.org/officeDocument/2006/customXml" ds:itemID="{D3135A6E-4B58-4605-83D5-AEA637541433}">
-  <ds:schemaRefs>
-    <ds:schemaRef ds:uri="http://schemas.microsoft.com/sharepoint/v3/contenttype/forms"/>
-  </ds:schemaRefs>
-</ds:datastoreItem>
-</file>
-
-<file path=customXml/itemProps4.xml><?xml version="1.0" encoding="utf-8"?>
 <ds:datastoreItem xmlns:ds="http://schemas.openxmlformats.org/officeDocument/2006/customXml" ds:itemID="{9BBF8C8A-3FA0-422F-9388-C80BCFA4BA19}">
   <ds:schemaRefs>
     <ds:schemaRef ds:uri="http://schemas.microsoft.com/office/2006/metadata/properties"/>
     <ds:schemaRef ds:uri="http://schemas.microsoft.com/office/infopath/2007/PartnerControls"/>
   </ds:schemaRefs>
 </ds:datastoreItem>
+</file>
+
+<file path=customXml/itemProps4.xml><?xml version="1.0" encoding="utf-8"?>
+<ds:datastoreItem xmlns:ds="http://schemas.openxmlformats.org/officeDocument/2006/customXml" ds:itemID="{D3135A6E-4B58-4605-83D5-AEA637541433}">
+  <ds:schemaRefs>
+    <ds:schemaRef ds:uri="http://schemas.microsoft.com/sharepoint/v3/contenttype/forms"/>
+  </ds:schemaRefs>
+</ds:datastoreItem>
 </file>
</xml_diff>